<commit_message>
Fixed SaveEmail3's folder problem
</commit_message>
<xml_diff>
--- a/input/resumes/jagadeesh k.docx
+++ b/input/resumes/jagadeesh k.docx
@@ -10695,9 +10695,7 @@
         </w:rPr>
       </w:pPr>
     </w:p>
-    <w:p>
-      <w:pPr/>
-    </w:p>
+    <w:p/>
     <w:sectPr>
       <w:pgSz w:w="12240" w:h="15840"/>
       <w:pgMar w:top="720" w:right="720" w:bottom="720" w:left="720" w:header="720" w:footer="720" w:gutter="0"/>

</xml_diff>